<commit_message>
Descripción casos de uso
</commit_message>
<xml_diff>
--- a/Analisis/Descripción de casos de uso.docx
+++ b/Analisis/Descripción de casos de uso.docx
@@ -753,10 +753,75 @@
         </w:rPr>
         <w:t xml:space="preserve">ermitirá visualizar o escuchar el archivo seleccionado en una ventana nueva.</w:t>
       </w:r>
-      <w:r>
-        <w:rPr>
-          <w:rtl w:val="0"/>
-        </w:rPr>
+    </w:p>
+    <w:p>
+      <w:pPr>
+        <w:numPr>
+          <w:ilvl w:val="1"/>
+          <w:numId w:val="2"/>
+        </w:numPr>
+        <w:spacing w:lineRule="auto" w:after="0" w:line="276" w:before="0"/>
+        <w:ind w:left="1785" w:hanging="359"/>
+        <w:contextualSpacing w:val="1"/>
+        <w:rPr>
+          <w:b w:val="1"/>
+          <w:sz w:val="24"/>
+        </w:rPr>
+      </w:pPr>
+      <w:r>
+        <w:rPr>
+          <w:b w:val="1"/>
+          <w:i w:val="1"/>
+          <w:sz w:val="24"/>
+          <w:rtl w:val="0"/>
+        </w:rPr>
+        <w:t xml:space="preserve">Editar Nombre</w:t>
+      </w:r>
+      <w:r>
+        <w:rPr>
+          <w:b w:val="1"/>
+          <w:sz w:val="24"/>
+          <w:rtl w:val="0"/>
+        </w:rPr>
+        <w:t xml:space="preserve">: </w:t>
+      </w:r>
+      <w:r>
+        <w:rPr>
+          <w:sz w:val="24"/>
+          <w:rtl w:val="0"/>
+        </w:rPr>
+        <w:t xml:space="preserve">Permitirá cambiar el nombre de un archivo/carpeta. Este proceso se iniciará presionando un botón, aparecerá un alert con un textbox donde se podrá escribir el nuevo nombre. El proceso finalizará cuando se presione el botón aceptar.</w:t>
+      </w:r>
+    </w:p>
+    <w:p>
+      <w:pPr>
+        <w:numPr>
+          <w:ilvl w:val="1"/>
+          <w:numId w:val="2"/>
+        </w:numPr>
+        <w:spacing w:lineRule="auto" w:after="0" w:line="276" w:before="0"/>
+        <w:ind w:left="1785" w:hanging="359"/>
+        <w:contextualSpacing w:val="1"/>
+        <w:rPr>
+          <w:b w:val="1"/>
+          <w:sz w:val="24"/>
+        </w:rPr>
+      </w:pPr>
+      <w:r>
+        <w:rPr>
+          <w:b w:val="1"/>
+          <w:i w:val="1"/>
+          <w:sz w:val="24"/>
+          <w:rtl w:val="0"/>
+        </w:rPr>
+        <w:t xml:space="preserve">Nueva carpeta: </w:t>
+      </w:r>
+      <w:r>
+        <w:rPr>
+          <w:sz w:val="24"/>
+          <w:rtl w:val="0"/>
+        </w:rPr>
+        <w:t xml:space="preserve">Permitirá crear carpetas en el directorio actual. El proceso se iniciará cuando el usuario presione un botón. Se abrirá un alert con un textbox para el nombre de la carpeta. El proceso finalizará cuando el usuario presione el botón aceptar.</w:t>
       </w:r>
     </w:p>
     <w:p>

</xml_diff>

<commit_message>
+1 caso de uso y EditarPerfil(mockup)
Se ha añadido el caso de uso Mostrar Periciones Shares y se ha
complementado algun otro. Además se ha añadido el mockup EditarPerfil.
</commit_message>
<xml_diff>
--- a/Analisis/Descripción de casos de uso.docx
+++ b/Analisis/Descripción de casos de uso.docx
@@ -17,6 +17,11 @@
         </w:rPr>
         <w:t xml:space="preserve">Esquema de casos de uso</w:t>
       </w:r>
+      <w:r>
+        <w:rPr>
+          <w:rtl w:val="0"/>
+        </w:rPr>
+      </w:r>
     </w:p>
     <w:p>
       <w:pPr>
@@ -27,588 +32,639 @@
           <w:sz w:val="24"/>
           <w:rtl w:val="0"/>
         </w:rPr>
-        <w:t xml:space="preserve">Casos de uso de los clientes:</w:t>
+        <w:t xml:space="preserve">Los </w:t>
+      </w:r>
+      <w:r>
+        <w:rPr>
+          <w:b w:val="1"/>
+          <w:sz w:val="24"/>
+          <w:rtl w:val="0"/>
+        </w:rPr>
+        <w:t xml:space="preserve">CLIENTES</w:t>
+      </w:r>
+      <w:r>
+        <w:rPr>
+          <w:sz w:val="24"/>
+          <w:rtl w:val="0"/>
+        </w:rPr>
+        <w:t xml:space="preserve"> tienen los siguientes casos de uso:</w:t>
       </w:r>
     </w:p>
     <w:p>
       <w:pPr>
         <w:numPr>
           <w:ilvl w:val="0"/>
-          <w:numId w:val="3"/>
+          <w:numId w:val="2"/>
         </w:numPr>
         <w:spacing w:lineRule="auto" w:after="0" w:line="276" w:before="0"/>
         <w:ind w:left="1065" w:hanging="359"/>
         <w:contextualSpacing w:val="1"/>
         <w:rPr>
-          <w:sz w:val="24"/>
-        </w:rPr>
-      </w:pPr>
-      <w:r>
-        <w:rPr>
-          <w:rFonts w:cs="Calibri" w:hAnsi="Calibri" w:eastAsia="Calibri" w:ascii="Calibri"/>
-          <w:sz w:val="24"/>
-          <w:rtl w:val="0"/>
-        </w:rPr>
-        <w:t xml:space="preserve">Registro</w:t>
+          <w:b w:val="1"/>
+          <w:sz w:val="24"/>
+        </w:rPr>
+      </w:pPr>
+      <w:r>
+        <w:rPr>
+          <w:rFonts w:cs="Calibri" w:hAnsi="Calibri" w:eastAsia="Calibri" w:ascii="Calibri"/>
+          <w:b w:val="1"/>
+          <w:sz w:val="24"/>
+          <w:rtl w:val="0"/>
+        </w:rPr>
+        <w:t xml:space="preserve">Registro: </w:t>
+      </w:r>
+      <w:r>
+        <w:rPr>
+          <w:rFonts w:cs="Calibri" w:hAnsi="Calibri" w:eastAsia="Calibri" w:ascii="Calibri"/>
+          <w:sz w:val="24"/>
+          <w:rtl w:val="0"/>
+        </w:rPr>
+        <w:t xml:space="preserve">Se mostrará una página donde el usuario deberá rellenar todos los campos que se le pidan. Cuando acabe el registro recibirá un correo electrónico para activar su cuenta de usuario.</w:t>
+      </w:r>
+      <w:r>
+        <w:rPr>
+          <w:rtl w:val="0"/>
+        </w:rPr>
       </w:r>
     </w:p>
     <w:p>
       <w:pPr>
         <w:numPr>
           <w:ilvl w:val="0"/>
-          <w:numId w:val="3"/>
+          <w:numId w:val="2"/>
         </w:numPr>
         <w:spacing w:lineRule="auto" w:after="0" w:line="276" w:before="0"/>
         <w:ind w:left="1065" w:hanging="359"/>
         <w:contextualSpacing w:val="1"/>
         <w:rPr>
-          <w:sz w:val="24"/>
-        </w:rPr>
-      </w:pPr>
-      <w:r>
-        <w:rPr>
-          <w:rFonts w:cs="Calibri" w:hAnsi="Calibri" w:eastAsia="Calibri" w:ascii="Calibri"/>
-          <w:sz w:val="24"/>
-          <w:rtl w:val="0"/>
-        </w:rPr>
-        <w:t xml:space="preserve">Login</w:t>
+          <w:b w:val="1"/>
+          <w:sz w:val="24"/>
+        </w:rPr>
+      </w:pPr>
+      <w:r>
+        <w:rPr>
+          <w:rFonts w:cs="Calibri" w:hAnsi="Calibri" w:eastAsia="Calibri" w:ascii="Calibri"/>
+          <w:b w:val="1"/>
+          <w:sz w:val="24"/>
+          <w:rtl w:val="0"/>
+        </w:rPr>
+        <w:t xml:space="preserve">Login: </w:t>
+      </w:r>
+      <w:r>
+        <w:rPr>
+          <w:rFonts w:cs="Calibri" w:hAnsi="Calibri" w:eastAsia="Calibri" w:ascii="Calibri"/>
+          <w:sz w:val="24"/>
+          <w:rtl w:val="0"/>
+        </w:rPr>
+        <w:t xml:space="preserve">El </w:t>
+      </w:r>
+      <w:r>
+        <w:rPr>
+          <w:sz w:val="24"/>
+          <w:rtl w:val="0"/>
+        </w:rPr>
+        <w:t xml:space="preserve">usuario necesita </w:t>
+      </w:r>
+      <w:r>
+        <w:rPr>
+          <w:rFonts w:cs="Calibri" w:hAnsi="Calibri" w:eastAsia="Calibri" w:ascii="Calibri"/>
+          <w:sz w:val="24"/>
+          <w:rtl w:val="0"/>
+        </w:rPr>
+        <w:t xml:space="preserve">estar registrado para poder hacer login. Se mostrará una página donde </w:t>
+      </w:r>
+      <w:r>
+        <w:rPr>
+          <w:sz w:val="24"/>
+          <w:rtl w:val="0"/>
+        </w:rPr>
+        <w:t xml:space="preserve">se </w:t>
+      </w:r>
+      <w:r>
+        <w:rPr>
+          <w:rFonts w:cs="Calibri" w:hAnsi="Calibri" w:eastAsia="Calibri" w:ascii="Calibri"/>
+          <w:sz w:val="24"/>
+          <w:rtl w:val="0"/>
+        </w:rPr>
+        <w:t xml:space="preserve">deberá introducir el nombre de usuario y la contraseña para poder acceder a </w:t>
+      </w:r>
+      <w:r>
+        <w:rPr>
+          <w:sz w:val="24"/>
+          <w:rtl w:val="0"/>
+        </w:rPr>
+        <w:t xml:space="preserve">la</w:t>
+      </w:r>
+      <w:r>
+        <w:rPr>
+          <w:rFonts w:cs="Calibri" w:hAnsi="Calibri" w:eastAsia="Calibri" w:ascii="Calibri"/>
+          <w:sz w:val="24"/>
+          <w:rtl w:val="0"/>
+        </w:rPr>
+        <w:t xml:space="preserve"> cuenta.</w:t>
+      </w:r>
+      <w:r>
+        <w:rPr>
+          <w:rtl w:val="0"/>
+        </w:rPr>
       </w:r>
     </w:p>
     <w:p>
       <w:pPr>
         <w:numPr>
           <w:ilvl w:val="0"/>
-          <w:numId w:val="3"/>
+          <w:numId w:val="2"/>
         </w:numPr>
         <w:spacing w:lineRule="auto" w:after="0" w:line="276" w:before="0"/>
         <w:ind w:left="1065" w:hanging="359"/>
         <w:contextualSpacing w:val="1"/>
         <w:rPr>
-          <w:sz w:val="24"/>
-        </w:rPr>
-      </w:pPr>
-      <w:r>
-        <w:rPr>
-          <w:rFonts w:cs="Calibri" w:hAnsi="Calibri" w:eastAsia="Calibri" w:ascii="Calibri"/>
-          <w:sz w:val="24"/>
-          <w:rtl w:val="0"/>
-        </w:rPr>
-        <w:t xml:space="preserve">Gestionar los archivos (Subir, Descargar, Compartir, Eliminar, Visualizar)</w:t>
+          <w:b w:val="1"/>
+          <w:sz w:val="24"/>
+        </w:rPr>
+      </w:pPr>
+      <w:r>
+        <w:rPr>
+          <w:rFonts w:cs="Calibri" w:hAnsi="Calibri" w:eastAsia="Calibri" w:ascii="Calibri"/>
+          <w:b w:val="1"/>
+          <w:sz w:val="24"/>
+          <w:rtl w:val="0"/>
+        </w:rPr>
+        <w:t xml:space="preserve">Gestionar Archivos:</w:t>
+      </w:r>
+      <w:r>
+        <w:rPr>
+          <w:rFonts w:cs="Calibri" w:hAnsi="Calibri" w:eastAsia="Calibri" w:ascii="Calibri"/>
+          <w:sz w:val="24"/>
+          <w:rtl w:val="0"/>
+        </w:rPr>
+        <w:t xml:space="preserve"> El </w:t>
+      </w:r>
+      <w:r>
+        <w:rPr>
+          <w:sz w:val="24"/>
+          <w:rtl w:val="0"/>
+        </w:rPr>
+        <w:t xml:space="preserve">usuario </w:t>
+      </w:r>
+      <w:r>
+        <w:rPr>
+          <w:rFonts w:cs="Calibri" w:hAnsi="Calibri" w:eastAsia="Calibri" w:ascii="Calibri"/>
+          <w:sz w:val="24"/>
+          <w:rtl w:val="0"/>
+        </w:rPr>
+        <w:t xml:space="preserve">necesita estar logeado</w:t>
+      </w:r>
+      <w:r>
+        <w:rPr>
+          <w:sz w:val="24"/>
+          <w:rtl w:val="0"/>
+        </w:rPr>
+        <w:t xml:space="preserve">. S</w:t>
+      </w:r>
+      <w:r>
+        <w:rPr>
+          <w:rFonts w:cs="Calibri" w:hAnsi="Calibri" w:eastAsia="Calibri" w:ascii="Calibri"/>
+          <w:sz w:val="24"/>
+          <w:rtl w:val="0"/>
+        </w:rPr>
+        <w:t xml:space="preserve">e mostrará un sistema de carpetas, las cu</w:t>
+      </w:r>
+      <w:r>
+        <w:rPr>
+          <w:sz w:val="24"/>
+          <w:rtl w:val="0"/>
+        </w:rPr>
+        <w:t xml:space="preserve">a</w:t>
+      </w:r>
+      <w:r>
+        <w:rPr>
+          <w:rFonts w:cs="Calibri" w:hAnsi="Calibri" w:eastAsia="Calibri" w:ascii="Calibri"/>
+          <w:sz w:val="24"/>
+          <w:rtl w:val="0"/>
+        </w:rPr>
+        <w:t xml:space="preserve">les contendrán los archivos subidos a la red.</w:t>
+      </w:r>
+      <w:r>
+        <w:rPr>
+          <w:sz w:val="24"/>
+          <w:rtl w:val="0"/>
+        </w:rPr>
+        <w:t xml:space="preserve"> Dentro de este caso de uso incluye los siguientes casos de uso:</w:t>
+      </w:r>
+      <w:r>
+        <w:rPr>
+          <w:rtl w:val="0"/>
+        </w:rPr>
+      </w:r>
+    </w:p>
+    <w:p>
+      <w:pPr>
+        <w:numPr>
+          <w:ilvl w:val="1"/>
+          <w:numId w:val="2"/>
+        </w:numPr>
+        <w:spacing w:lineRule="auto" w:after="0" w:line="276" w:before="0"/>
+        <w:ind w:left="1785" w:hanging="359"/>
+        <w:contextualSpacing w:val="1"/>
+        <w:rPr>
+          <w:rFonts w:cs="Calibri" w:hAnsi="Calibri" w:eastAsia="Calibri" w:ascii="Calibri"/>
+          <w:b w:val="1"/>
+          <w:i w:val="1"/>
+          <w:sz w:val="24"/>
+        </w:rPr>
+      </w:pPr>
+      <w:r>
+        <w:rPr>
+          <w:rFonts w:cs="Calibri" w:hAnsi="Calibri" w:eastAsia="Calibri" w:ascii="Calibri"/>
+          <w:b w:val="1"/>
+          <w:i w:val="1"/>
+          <w:sz w:val="24"/>
+          <w:rtl w:val="0"/>
+        </w:rPr>
+        <w:t xml:space="preserve">Subir Archivos: </w:t>
+      </w:r>
+      <w:r>
+        <w:rPr>
+          <w:sz w:val="24"/>
+          <w:rtl w:val="0"/>
+        </w:rPr>
+        <w:t xml:space="preserve">Se mostrará, en un alert, un sistema de carpetas del pc del cliente, donde se podrá elegir un archivo para subirlo al servidor.Una vez aceptado se nos mostrará una ventana con información del proceso.Esta página se mantendrá abierta hasta que el archivo haya sido subido correctamente, en caso de que el usuario cierre la ventana se le preguntará si de verdad quiere cerrarla</w:t>
+      </w:r>
+      <w:r>
+        <w:rPr>
+          <w:rFonts w:cs="Calibri" w:hAnsi="Calibri" w:eastAsia="Calibri" w:ascii="Calibri"/>
+          <w:sz w:val="24"/>
+          <w:rtl w:val="0"/>
+        </w:rPr>
+        <w:t xml:space="preserve">. En caso de que se cierre la subida </w:t>
+      </w:r>
+      <w:r>
+        <w:rPr>
+          <w:sz w:val="24"/>
+          <w:rtl w:val="0"/>
+        </w:rPr>
+        <w:t xml:space="preserve">se cancelará.</w:t>
+      </w:r>
+      <w:r>
+        <w:rPr>
+          <w:rtl w:val="0"/>
+        </w:rPr>
+      </w:r>
+    </w:p>
+    <w:p>
+      <w:pPr>
+        <w:numPr>
+          <w:ilvl w:val="1"/>
+          <w:numId w:val="2"/>
+        </w:numPr>
+        <w:spacing w:lineRule="auto" w:after="0" w:line="276" w:before="0"/>
+        <w:ind w:left="1785" w:hanging="359"/>
+        <w:contextualSpacing w:val="1"/>
+        <w:rPr>
+          <w:rFonts w:cs="Calibri" w:hAnsi="Calibri" w:eastAsia="Calibri" w:ascii="Calibri"/>
+          <w:b w:val="1"/>
+          <w:i w:val="1"/>
+          <w:sz w:val="24"/>
+        </w:rPr>
+      </w:pPr>
+      <w:r>
+        <w:rPr>
+          <w:rFonts w:cs="Calibri" w:hAnsi="Calibri" w:eastAsia="Calibri" w:ascii="Calibri"/>
+          <w:b w:val="1"/>
+          <w:i w:val="1"/>
+          <w:sz w:val="24"/>
+          <w:rtl w:val="0"/>
+        </w:rPr>
+        <w:t xml:space="preserve">Descargar Archivos:</w:t>
+      </w:r>
+      <w:r>
+        <w:rPr>
+          <w:rFonts w:cs="Calibri" w:hAnsi="Calibri" w:eastAsia="Calibri" w:ascii="Calibri"/>
+          <w:sz w:val="24"/>
+          <w:rtl w:val="0"/>
+        </w:rPr>
+        <w:t xml:space="preserve"> Permitirá la descarga </w:t>
+      </w:r>
+      <w:r>
+        <w:rPr>
+          <w:sz w:val="24"/>
+          <w:rtl w:val="0"/>
+        </w:rPr>
+        <w:t xml:space="preserve">de archivos del servidor. Inicia el proceso de descarga, mediante un botón, de un archivo previamente seleccionado. Cuando la descarga haya finalizado el archivo se guardará en el disco duro del usuario.</w:t>
+      </w:r>
+      <w:r>
+        <w:rPr>
+          <w:rtl w:val="0"/>
+        </w:rPr>
+      </w:r>
+    </w:p>
+    <w:p>
+      <w:pPr>
+        <w:numPr>
+          <w:ilvl w:val="1"/>
+          <w:numId w:val="2"/>
+        </w:numPr>
+        <w:spacing w:lineRule="auto" w:after="0" w:line="276" w:before="0"/>
+        <w:ind w:left="1785" w:hanging="359"/>
+        <w:contextualSpacing w:val="1"/>
+        <w:rPr>
+          <w:rFonts w:cs="Calibri" w:hAnsi="Calibri" w:eastAsia="Calibri" w:ascii="Calibri"/>
+          <w:b w:val="1"/>
+          <w:i w:val="1"/>
+          <w:sz w:val="24"/>
+        </w:rPr>
+      </w:pPr>
+      <w:r>
+        <w:rPr>
+          <w:rFonts w:cs="Calibri" w:hAnsi="Calibri" w:eastAsia="Calibri" w:ascii="Calibri"/>
+          <w:b w:val="1"/>
+          <w:i w:val="1"/>
+          <w:sz w:val="24"/>
+          <w:rtl w:val="0"/>
+        </w:rPr>
+        <w:t xml:space="preserve">Compartir:</w:t>
+      </w:r>
+      <w:r>
+        <w:rPr>
+          <w:rFonts w:cs="Calibri" w:hAnsi="Calibri" w:eastAsia="Calibri" w:ascii="Calibri"/>
+          <w:sz w:val="24"/>
+          <w:rtl w:val="0"/>
+        </w:rPr>
+        <w:t xml:space="preserve"> </w:t>
+      </w:r>
+      <w:r>
+        <w:rPr>
+          <w:sz w:val="24"/>
+          <w:rtl w:val="0"/>
+        </w:rPr>
+        <w:t xml:space="preserve">Permitirá compartir archivos con amigos del usuario</w:t>
+      </w:r>
+      <w:r>
+        <w:rPr>
+          <w:rFonts w:cs="Calibri" w:hAnsi="Calibri" w:eastAsia="Calibri" w:ascii="Calibri"/>
+          <w:sz w:val="24"/>
+          <w:rtl w:val="0"/>
+        </w:rPr>
+        <w:t xml:space="preserve">. </w:t>
+      </w:r>
+      <w:r>
+        <w:rPr>
+          <w:sz w:val="24"/>
+          <w:rtl w:val="0"/>
+        </w:rPr>
+        <w:t xml:space="preserve">Se mostrará una lista, en otra ventana, donde el usuario podrá seleccionar al amigo,con el cual va a compartir el archivo previamente seleccionado.</w:t>
+      </w:r>
+      <w:r>
+        <w:rPr>
+          <w:rtl w:val="0"/>
+        </w:rPr>
+      </w:r>
+    </w:p>
+    <w:p>
+      <w:pPr>
+        <w:numPr>
+          <w:ilvl w:val="1"/>
+          <w:numId w:val="2"/>
+        </w:numPr>
+        <w:spacing w:lineRule="auto" w:after="0" w:line="276" w:before="0"/>
+        <w:ind w:left="1785" w:hanging="359"/>
+        <w:contextualSpacing w:val="1"/>
+        <w:rPr>
+          <w:rFonts w:cs="Calibri" w:hAnsi="Calibri" w:eastAsia="Calibri" w:ascii="Calibri"/>
+          <w:b w:val="1"/>
+          <w:i w:val="1"/>
+          <w:sz w:val="24"/>
+        </w:rPr>
+      </w:pPr>
+      <w:r>
+        <w:rPr>
+          <w:rFonts w:cs="Calibri" w:hAnsi="Calibri" w:eastAsia="Calibri" w:ascii="Calibri"/>
+          <w:b w:val="1"/>
+          <w:i w:val="1"/>
+          <w:sz w:val="24"/>
+          <w:rtl w:val="0"/>
+        </w:rPr>
+        <w:t xml:space="preserve">Eliminar:</w:t>
+      </w:r>
+      <w:r>
+        <w:rPr>
+          <w:rFonts w:cs="Calibri" w:hAnsi="Calibri" w:eastAsia="Calibri" w:ascii="Calibri"/>
+          <w:sz w:val="24"/>
+          <w:rtl w:val="0"/>
+        </w:rPr>
+        <w:t xml:space="preserve"> </w:t>
+      </w:r>
+      <w:r>
+        <w:rPr>
+          <w:sz w:val="24"/>
+          <w:rtl w:val="0"/>
+        </w:rPr>
+        <w:t xml:space="preserve">P</w:t>
+      </w:r>
+      <w:r>
+        <w:rPr>
+          <w:rFonts w:cs="Calibri" w:hAnsi="Calibri" w:eastAsia="Calibri" w:ascii="Calibri"/>
+          <w:sz w:val="24"/>
+          <w:rtl w:val="0"/>
+        </w:rPr>
+        <w:t xml:space="preserve">ermitirá eliminar un archivo del servidor. C</w:t>
+      </w:r>
+      <w:r>
+        <w:rPr>
+          <w:sz w:val="24"/>
+          <w:rtl w:val="0"/>
+        </w:rPr>
+        <w:t xml:space="preserve">uando este proceso se inicie se mostrará un aviso donde se le pregunta al usuario si desea borrar el archivo previamente seleccionado. En caso afirmativo el archivo será eliminado del servidor.º</w:t>
+      </w:r>
+      <w:r>
+        <w:rPr>
+          <w:rtl w:val="0"/>
+        </w:rPr>
+      </w:r>
+    </w:p>
+    <w:p>
+      <w:pPr>
+        <w:numPr>
+          <w:ilvl w:val="1"/>
+          <w:numId w:val="2"/>
+        </w:numPr>
+        <w:spacing w:lineRule="auto" w:after="0" w:line="276" w:before="0"/>
+        <w:ind w:left="1785" w:hanging="359"/>
+        <w:contextualSpacing w:val="1"/>
+        <w:rPr>
+          <w:rFonts w:cs="Calibri" w:hAnsi="Calibri" w:eastAsia="Calibri" w:ascii="Calibri"/>
+          <w:b w:val="1"/>
+          <w:i w:val="1"/>
+          <w:sz w:val="24"/>
+        </w:rPr>
+      </w:pPr>
+      <w:r>
+        <w:rPr>
+          <w:rFonts w:cs="Calibri" w:hAnsi="Calibri" w:eastAsia="Calibri" w:ascii="Calibri"/>
+          <w:b w:val="1"/>
+          <w:i w:val="1"/>
+          <w:sz w:val="24"/>
+          <w:rtl w:val="0"/>
+        </w:rPr>
+        <w:t xml:space="preserve">Visualizar:</w:t>
+      </w:r>
+      <w:r>
+        <w:rPr>
+          <w:rFonts w:cs="Calibri" w:hAnsi="Calibri" w:eastAsia="Calibri" w:ascii="Calibri"/>
+          <w:sz w:val="24"/>
+          <w:rtl w:val="0"/>
+        </w:rPr>
+        <w:t xml:space="preserve"> </w:t>
+      </w:r>
+      <w:r>
+        <w:rPr>
+          <w:sz w:val="24"/>
+          <w:rtl w:val="0"/>
+        </w:rPr>
+        <w:t xml:space="preserve">P</w:t>
+      </w:r>
+      <w:r>
+        <w:rPr>
+          <w:rFonts w:cs="Calibri" w:hAnsi="Calibri" w:eastAsia="Calibri" w:ascii="Calibri"/>
+          <w:sz w:val="24"/>
+          <w:rtl w:val="0"/>
+        </w:rPr>
+        <w:t xml:space="preserve">ermitirá visualizar o escuchar el archivo seleccionado en una ventana nueva.</w:t>
+      </w:r>
+    </w:p>
+    <w:p>
+      <w:pPr>
+        <w:numPr>
+          <w:ilvl w:val="1"/>
+          <w:numId w:val="2"/>
+        </w:numPr>
+        <w:spacing w:lineRule="auto" w:after="0" w:line="276" w:before="0"/>
+        <w:ind w:left="1785" w:hanging="359"/>
+        <w:contextualSpacing w:val="1"/>
+        <w:rPr>
+          <w:b w:val="1"/>
+          <w:sz w:val="24"/>
+        </w:rPr>
+      </w:pPr>
+      <w:r>
+        <w:rPr>
+          <w:b w:val="1"/>
+          <w:i w:val="1"/>
+          <w:sz w:val="24"/>
+          <w:rtl w:val="0"/>
+        </w:rPr>
+        <w:t xml:space="preserve">Editar Nombre</w:t>
+      </w:r>
+      <w:r>
+        <w:rPr>
+          <w:b w:val="1"/>
+          <w:sz w:val="24"/>
+          <w:rtl w:val="0"/>
+        </w:rPr>
+        <w:t xml:space="preserve">: </w:t>
+      </w:r>
+      <w:r>
+        <w:rPr>
+          <w:sz w:val="24"/>
+          <w:rtl w:val="0"/>
+        </w:rPr>
+        <w:t xml:space="preserve">Permitirá cambiar el nombre de un archivo/carpeta. Este proceso se iniciará presionando un botón, aparecerá un alert con un textbox donde se podrá escribir el nuevo nombre. El proceso finalizará cuando se presione el botón aceptar.</w:t>
+      </w:r>
+    </w:p>
+    <w:p>
+      <w:pPr>
+        <w:numPr>
+          <w:ilvl w:val="1"/>
+          <w:numId w:val="2"/>
+        </w:numPr>
+        <w:spacing w:lineRule="auto" w:after="0" w:line="276" w:before="0"/>
+        <w:ind w:left="1785" w:hanging="359"/>
+        <w:contextualSpacing w:val="1"/>
+        <w:rPr>
+          <w:b w:val="1"/>
+          <w:sz w:val="24"/>
+        </w:rPr>
+      </w:pPr>
+      <w:r>
+        <w:rPr>
+          <w:b w:val="1"/>
+          <w:i w:val="1"/>
+          <w:sz w:val="24"/>
+          <w:rtl w:val="0"/>
+        </w:rPr>
+        <w:t xml:space="preserve">Nueva carpeta: </w:t>
+      </w:r>
+      <w:r>
+        <w:rPr>
+          <w:sz w:val="24"/>
+          <w:rtl w:val="0"/>
+        </w:rPr>
+        <w:t xml:space="preserve">Permitirá crear carpetas en el directorio actual. El proceso se iniciará cuando el usuario presione un botón. Se abrirá un alert con un textbox para el nombre de la carpeta. El proceso finalizará cuando el usuario presione el botón aceptar.</w:t>
+      </w:r>
+    </w:p>
+    <w:p>
+      <w:pPr>
+        <w:numPr>
+          <w:ilvl w:val="1"/>
+          <w:numId w:val="2"/>
+        </w:numPr>
+        <w:spacing w:lineRule="auto" w:after="0" w:line="276" w:before="0"/>
+        <w:ind w:left="1785" w:hanging="359"/>
+        <w:contextualSpacing w:val="1"/>
+        <w:rPr>
+          <w:b w:val="1"/>
+          <w:sz w:val="24"/>
+        </w:rPr>
+      </w:pPr>
+      <w:r>
+        <w:rPr>
+          <w:b w:val="1"/>
+          <w:sz w:val="24"/>
+          <w:rtl w:val="0"/>
+        </w:rPr>
+        <w:t xml:space="preserve">Visualizar peticiones Shares: </w:t>
+      </w:r>
+      <w:r>
+        <w:rPr>
+          <w:sz w:val="24"/>
+          <w:rtl w:val="0"/>
+        </w:rPr>
+        <w:t xml:space="preserve">Permitirá ver un listado de todas las peticiones de compartición de los amigos del usuario. El proceso se iniciará cuando el usuario presione un botón. Habrá dos listados: uno para las peticiones ya aceptadas y otro para las peticiones pendientes. Una petición pendiente se podrá aceptar o cancelar mediante un botón. Si es aceptada, el archivo que se ha compartido se guardará en el directorio raíz del usuario.</w:t>
       </w:r>
     </w:p>
     <w:p>
       <w:pPr>
         <w:numPr>
           <w:ilvl w:val="0"/>
-          <w:numId w:val="3"/>
+          <w:numId w:val="2"/>
         </w:numPr>
         <w:spacing w:lineRule="auto" w:after="0" w:line="276" w:before="0"/>
         <w:ind w:left="1065" w:hanging="359"/>
         <w:contextualSpacing w:val="1"/>
         <w:rPr>
-          <w:sz w:val="24"/>
-        </w:rPr>
-      </w:pPr>
-      <w:r>
-        <w:rPr>
-          <w:rFonts w:cs="Calibri" w:hAnsi="Calibri" w:eastAsia="Calibri" w:ascii="Calibri"/>
-          <w:sz w:val="24"/>
-          <w:rtl w:val="0"/>
-        </w:rPr>
-        <w:t xml:space="preserve">Gestionar Perfil ( Editar Perfil, Visualizar Perfil, Añadir/Eliminar/Editar comentarios en tu plana)</w:t>
-      </w:r>
-    </w:p>
-    <w:p>
-      <w:pPr>
-        <w:numPr>
-          <w:ilvl w:val="0"/>
-          <w:numId w:val="3"/>
-        </w:numPr>
-        <w:spacing w:lineRule="auto" w:after="0" w:line="276" w:before="0"/>
-        <w:ind w:left="1065" w:hanging="359"/>
-        <w:contextualSpacing w:val="1"/>
-        <w:rPr>
-          <w:sz w:val="24"/>
-        </w:rPr>
-      </w:pPr>
-      <w:r>
-        <w:rPr>
-          <w:rFonts w:cs="Calibri" w:hAnsi="Calibri" w:eastAsia="Calibri" w:ascii="Calibri"/>
-          <w:sz w:val="24"/>
-          <w:rtl w:val="0"/>
-        </w:rPr>
-        <w:t xml:space="preserve">Interacción entre usuarios(Mensajería, Videoconferencia, Compartir archivos, Agregar Amigo, Eliminar Amigo, Visualizar Planas y perfiles amigos)</w:t>
-      </w:r>
-    </w:p>
-    <w:p>
-      <w:pPr>
-        <w:spacing w:lineRule="auto" w:after="0" w:line="276" w:before="0"/>
-        <w:ind w:left="1065" w:firstLine="0"/>
-        <w:contextualSpacing w:val="0"/>
-      </w:pPr>
-      <w:r>
-        <w:rPr>
-          <w:rtl w:val="0"/>
-        </w:rPr>
-      </w:r>
-    </w:p>
-    <w:p>
-      <w:pPr>
-        <w:spacing w:lineRule="auto" w:after="0" w:line="276" w:before="0"/>
-        <w:contextualSpacing w:val="0"/>
-      </w:pPr>
-      <w:r>
-        <w:rPr>
-          <w:rFonts w:cs="Calibri" w:hAnsi="Calibri" w:eastAsia="Calibri" w:ascii="Calibri"/>
-          <w:sz w:val="24"/>
-          <w:rtl w:val="0"/>
-        </w:rPr>
-        <w:t xml:space="preserve">Casos de uso de los administradores:</w:t>
-      </w:r>
-    </w:p>
-    <w:p>
-      <w:pPr>
-        <w:numPr>
-          <w:ilvl w:val="0"/>
-          <w:numId w:val="3"/>
-        </w:numPr>
-        <w:spacing w:lineRule="auto" w:after="0" w:line="276" w:before="0"/>
-        <w:ind w:left="1065" w:hanging="359"/>
-        <w:contextualSpacing w:val="1"/>
-        <w:rPr>
-          <w:sz w:val="24"/>
-        </w:rPr>
-      </w:pPr>
-      <w:bookmarkStart w:id="0" w:colFirst="0" w:name="h.gjdgxs" w:colLast="0"/>
-      <w:bookmarkEnd w:id="0"/>
-      <w:r>
-        <w:rPr>
-          <w:rFonts w:cs="Calibri" w:hAnsi="Calibri" w:eastAsia="Calibri" w:ascii="Calibri"/>
-          <w:sz w:val="24"/>
-          <w:rtl w:val="0"/>
-        </w:rPr>
-        <w:t xml:space="preserve">Cuadro de control de Clientes (Moderar usuarios, Eliminar cuentas falsas, Editar Tipo de cuentas)</w:t>
-      </w:r>
-    </w:p>
-    <w:p>
-      <w:pPr>
-        <w:numPr>
-          <w:ilvl w:val="0"/>
-          <w:numId w:val="3"/>
-        </w:numPr>
-        <w:spacing w:lineRule="auto" w:after="0" w:line="276" w:before="0"/>
-        <w:ind w:left="1065" w:hanging="359"/>
-        <w:contextualSpacing w:val="1"/>
-        <w:rPr>
-          <w:sz w:val="24"/>
-        </w:rPr>
-      </w:pPr>
-      <w:r>
-        <w:rPr>
-          <w:rFonts w:cs="Calibri" w:hAnsi="Calibri" w:eastAsia="Calibri" w:ascii="Calibri"/>
-          <w:sz w:val="24"/>
-          <w:rtl w:val="0"/>
-        </w:rPr>
-        <w:t xml:space="preserve">Cuadro de control de Archivos</w:t>
-      </w:r>
-    </w:p>
-    <w:p>
-      <w:pPr>
-        <w:numPr>
-          <w:ilvl w:val="0"/>
-          <w:numId w:val="3"/>
-        </w:numPr>
-        <w:spacing w:lineRule="auto" w:after="200" w:line="276" w:before="0"/>
-        <w:ind w:left="1065" w:hanging="359"/>
-        <w:contextualSpacing w:val="1"/>
-        <w:rPr>
-          <w:sz w:val="24"/>
-        </w:rPr>
-      </w:pPr>
-      <w:r>
-        <w:rPr>
-          <w:rFonts w:cs="Calibri" w:hAnsi="Calibri" w:eastAsia="Calibri" w:ascii="Calibri"/>
-          <w:sz w:val="24"/>
-          <w:rtl w:val="0"/>
-        </w:rPr>
-        <w:t xml:space="preserve">Cuadro de Configuración del aplicativo( Editar tipo de cuentas, Actualización de contenido)</w:t>
-      </w:r>
-    </w:p>
-    <w:p>
-      <w:pPr>
-        <w:contextualSpacing w:val="0"/>
-      </w:pPr>
-      <w:r>
-        <w:rPr>
-          <w:rtl w:val="0"/>
-        </w:rPr>
-      </w:r>
-    </w:p>
-    <w:p>
-      <w:pPr>
-        <w:contextualSpacing w:val="0"/>
-      </w:pPr>
-      <w:r>
-        <w:rPr>
-          <w:sz w:val="24"/>
-          <w:rtl w:val="0"/>
-        </w:rPr>
-        <w:t xml:space="preserve">Los </w:t>
-      </w:r>
-      <w:r>
-        <w:rPr>
-          <w:b w:val="1"/>
-          <w:sz w:val="24"/>
-          <w:rtl w:val="0"/>
-        </w:rPr>
-        <w:t xml:space="preserve">CLIENTES</w:t>
-      </w:r>
-      <w:r>
-        <w:rPr>
-          <w:sz w:val="24"/>
-          <w:rtl w:val="0"/>
-        </w:rPr>
-        <w:t xml:space="preserve"> tienen los siguientes casos de uso:</w:t>
-      </w:r>
-    </w:p>
-    <w:p>
-      <w:pPr>
-        <w:numPr>
-          <w:ilvl w:val="0"/>
-          <w:numId w:val="2"/>
-        </w:numPr>
-        <w:spacing w:lineRule="auto" w:after="0" w:line="276" w:before="0"/>
-        <w:ind w:left="1065" w:hanging="359"/>
-        <w:contextualSpacing w:val="1"/>
-        <w:rPr>
-          <w:b w:val="1"/>
-          <w:sz w:val="24"/>
-        </w:rPr>
-      </w:pPr>
-      <w:r>
-        <w:rPr>
-          <w:rFonts w:cs="Calibri" w:hAnsi="Calibri" w:eastAsia="Calibri" w:ascii="Calibri"/>
-          <w:b w:val="1"/>
-          <w:sz w:val="24"/>
-          <w:rtl w:val="0"/>
-        </w:rPr>
-        <w:t xml:space="preserve">Registro: </w:t>
-      </w:r>
-      <w:r>
-        <w:rPr>
-          <w:rFonts w:cs="Calibri" w:hAnsi="Calibri" w:eastAsia="Calibri" w:ascii="Calibri"/>
-          <w:sz w:val="24"/>
-          <w:rtl w:val="0"/>
-        </w:rPr>
-        <w:t xml:space="preserve">Se mostrará una página donde el usuario deberá rellenar todos los campos que se le pidan. Cuando acabe el registro recibirá un correo electrónico para activar su cuenta de usuario.</w:t>
-      </w:r>
-      <w:r>
-        <w:rPr>
-          <w:rtl w:val="0"/>
-        </w:rPr>
-      </w:r>
-    </w:p>
-    <w:p>
-      <w:pPr>
-        <w:numPr>
-          <w:ilvl w:val="0"/>
-          <w:numId w:val="2"/>
-        </w:numPr>
-        <w:spacing w:lineRule="auto" w:after="0" w:line="276" w:before="0"/>
-        <w:ind w:left="1065" w:hanging="359"/>
-        <w:contextualSpacing w:val="1"/>
-        <w:rPr>
-          <w:b w:val="1"/>
-          <w:sz w:val="24"/>
-        </w:rPr>
-      </w:pPr>
-      <w:r>
-        <w:rPr>
-          <w:rFonts w:cs="Calibri" w:hAnsi="Calibri" w:eastAsia="Calibri" w:ascii="Calibri"/>
-          <w:b w:val="1"/>
-          <w:sz w:val="24"/>
-          <w:rtl w:val="0"/>
-        </w:rPr>
-        <w:t xml:space="preserve">Login: </w:t>
-      </w:r>
-      <w:r>
-        <w:rPr>
-          <w:rFonts w:cs="Calibri" w:hAnsi="Calibri" w:eastAsia="Calibri" w:ascii="Calibri"/>
-          <w:sz w:val="24"/>
-          <w:rtl w:val="0"/>
-        </w:rPr>
-        <w:t xml:space="preserve">El </w:t>
-      </w:r>
-      <w:r>
-        <w:rPr>
-          <w:sz w:val="24"/>
-          <w:rtl w:val="0"/>
-        </w:rPr>
-        <w:t xml:space="preserve">usuario necesita </w:t>
-      </w:r>
-      <w:r>
-        <w:rPr>
-          <w:rFonts w:cs="Calibri" w:hAnsi="Calibri" w:eastAsia="Calibri" w:ascii="Calibri"/>
-          <w:sz w:val="24"/>
-          <w:rtl w:val="0"/>
-        </w:rPr>
-        <w:t xml:space="preserve">estar registrado para poder hacer login. Se mostrará una página donde </w:t>
-      </w:r>
-      <w:r>
-        <w:rPr>
-          <w:sz w:val="24"/>
-          <w:rtl w:val="0"/>
-        </w:rPr>
-        <w:t xml:space="preserve">se </w:t>
-      </w:r>
-      <w:r>
-        <w:rPr>
-          <w:rFonts w:cs="Calibri" w:hAnsi="Calibri" w:eastAsia="Calibri" w:ascii="Calibri"/>
-          <w:sz w:val="24"/>
-          <w:rtl w:val="0"/>
-        </w:rPr>
-        <w:t xml:space="preserve">deberá introducir el nombre de usuario y la contraseña para poder acceder a </w:t>
-      </w:r>
-      <w:r>
-        <w:rPr>
-          <w:sz w:val="24"/>
-          <w:rtl w:val="0"/>
-        </w:rPr>
-        <w:t xml:space="preserve">la</w:t>
-      </w:r>
-      <w:r>
-        <w:rPr>
-          <w:rFonts w:cs="Calibri" w:hAnsi="Calibri" w:eastAsia="Calibri" w:ascii="Calibri"/>
-          <w:sz w:val="24"/>
-          <w:rtl w:val="0"/>
-        </w:rPr>
-        <w:t xml:space="preserve"> cuenta.</w:t>
-      </w:r>
-      <w:r>
-        <w:rPr>
-          <w:rtl w:val="0"/>
-        </w:rPr>
-      </w:r>
-    </w:p>
-    <w:p>
-      <w:pPr>
-        <w:numPr>
-          <w:ilvl w:val="0"/>
-          <w:numId w:val="2"/>
-        </w:numPr>
-        <w:spacing w:lineRule="auto" w:after="0" w:line="276" w:before="0"/>
-        <w:ind w:left="1065" w:hanging="359"/>
-        <w:contextualSpacing w:val="1"/>
-        <w:rPr>
-          <w:b w:val="1"/>
-          <w:sz w:val="24"/>
-        </w:rPr>
-      </w:pPr>
-      <w:r>
-        <w:rPr>
-          <w:rFonts w:cs="Calibri" w:hAnsi="Calibri" w:eastAsia="Calibri" w:ascii="Calibri"/>
-          <w:b w:val="1"/>
-          <w:sz w:val="24"/>
-          <w:rtl w:val="0"/>
-        </w:rPr>
-        <w:t xml:space="preserve">Gestionar Archivos:</w:t>
-      </w:r>
-      <w:r>
-        <w:rPr>
-          <w:rFonts w:cs="Calibri" w:hAnsi="Calibri" w:eastAsia="Calibri" w:ascii="Calibri"/>
-          <w:sz w:val="24"/>
-          <w:rtl w:val="0"/>
-        </w:rPr>
-        <w:t xml:space="preserve"> El </w:t>
-      </w:r>
-      <w:r>
-        <w:rPr>
-          <w:sz w:val="24"/>
-          <w:rtl w:val="0"/>
-        </w:rPr>
-        <w:t xml:space="preserve">usuario </w:t>
-      </w:r>
-      <w:r>
-        <w:rPr>
-          <w:rFonts w:cs="Calibri" w:hAnsi="Calibri" w:eastAsia="Calibri" w:ascii="Calibri"/>
-          <w:sz w:val="24"/>
-          <w:rtl w:val="0"/>
-        </w:rPr>
-        <w:t xml:space="preserve">necesita estar logeado</w:t>
-      </w:r>
-      <w:r>
-        <w:rPr>
-          <w:sz w:val="24"/>
-          <w:rtl w:val="0"/>
-        </w:rPr>
-        <w:t xml:space="preserve">. S</w:t>
-      </w:r>
-      <w:r>
-        <w:rPr>
-          <w:rFonts w:cs="Calibri" w:hAnsi="Calibri" w:eastAsia="Calibri" w:ascii="Calibri"/>
-          <w:sz w:val="24"/>
-          <w:rtl w:val="0"/>
-        </w:rPr>
-        <w:t xml:space="preserve">e mostrará un sistema de carpetas, las cu</w:t>
-      </w:r>
-      <w:r>
-        <w:rPr>
-          <w:sz w:val="24"/>
-          <w:rtl w:val="0"/>
-        </w:rPr>
-        <w:t xml:space="preserve">a</w:t>
-      </w:r>
-      <w:r>
-        <w:rPr>
-          <w:rFonts w:cs="Calibri" w:hAnsi="Calibri" w:eastAsia="Calibri" w:ascii="Calibri"/>
-          <w:sz w:val="24"/>
-          <w:rtl w:val="0"/>
-        </w:rPr>
-        <w:t xml:space="preserve">les contendrán los archivos subidos a la red.</w:t>
-      </w:r>
-      <w:r>
-        <w:rPr>
-          <w:sz w:val="24"/>
-          <w:rtl w:val="0"/>
-        </w:rPr>
-        <w:t xml:space="preserve"> Dentro de este caso de uso incluye los siguientes casos de uso:</w:t>
-      </w:r>
-      <w:r>
-        <w:rPr>
-          <w:rtl w:val="0"/>
-        </w:rPr>
-      </w:r>
-    </w:p>
-    <w:p>
-      <w:pPr>
-        <w:numPr>
-          <w:ilvl w:val="1"/>
-          <w:numId w:val="2"/>
-        </w:numPr>
-        <w:spacing w:lineRule="auto" w:after="0" w:line="276" w:before="0"/>
-        <w:ind w:left="1785" w:hanging="359"/>
-        <w:contextualSpacing w:val="1"/>
-        <w:rPr>
-          <w:rFonts w:cs="Calibri" w:hAnsi="Calibri" w:eastAsia="Calibri" w:ascii="Calibri"/>
-          <w:b w:val="1"/>
-          <w:i w:val="1"/>
-          <w:sz w:val="24"/>
-        </w:rPr>
-      </w:pPr>
-      <w:r>
-        <w:rPr>
-          <w:rFonts w:cs="Calibri" w:hAnsi="Calibri" w:eastAsia="Calibri" w:ascii="Calibri"/>
-          <w:b w:val="1"/>
-          <w:i w:val="1"/>
-          <w:sz w:val="24"/>
-          <w:rtl w:val="0"/>
-        </w:rPr>
-        <w:t xml:space="preserve">Subir Archivos: </w:t>
-      </w:r>
-      <w:r>
-        <w:rPr>
-          <w:sz w:val="24"/>
-          <w:rtl w:val="0"/>
-        </w:rPr>
-        <w:t xml:space="preserve">Se mostrará, en un alert, un sistema de carpetas del pc del cliente, donde se podrá elegir un archivo para subirlo al servidor.Una vez aceptado se nos mostrará una ventana con información del proceso.Esta página se mantendrá abierta hasta que el archivo haya sido subido correctamente, en caso de que el usuario cierre la ventana se le preguntará si de verdad quiere cerrarla</w:t>
-      </w:r>
-      <w:r>
-        <w:rPr>
-          <w:rFonts w:cs="Calibri" w:hAnsi="Calibri" w:eastAsia="Calibri" w:ascii="Calibri"/>
-          <w:sz w:val="24"/>
-          <w:rtl w:val="0"/>
-        </w:rPr>
-        <w:t xml:space="preserve">. En caso de que se cierre la subida </w:t>
-      </w:r>
-      <w:r>
-        <w:rPr>
-          <w:sz w:val="24"/>
-          <w:rtl w:val="0"/>
-        </w:rPr>
-        <w:t xml:space="preserve">se cancelará.</w:t>
-      </w:r>
-      <w:r>
-        <w:rPr>
-          <w:rtl w:val="0"/>
-        </w:rPr>
-      </w:r>
-    </w:p>
-    <w:p>
-      <w:pPr>
-        <w:numPr>
-          <w:ilvl w:val="1"/>
-          <w:numId w:val="2"/>
-        </w:numPr>
-        <w:spacing w:lineRule="auto" w:after="0" w:line="276" w:before="0"/>
-        <w:ind w:left="1785" w:hanging="359"/>
-        <w:contextualSpacing w:val="1"/>
-        <w:rPr>
-          <w:rFonts w:cs="Calibri" w:hAnsi="Calibri" w:eastAsia="Calibri" w:ascii="Calibri"/>
-          <w:b w:val="1"/>
-          <w:i w:val="1"/>
-          <w:sz w:val="24"/>
-        </w:rPr>
-      </w:pPr>
-      <w:r>
-        <w:rPr>
-          <w:rFonts w:cs="Calibri" w:hAnsi="Calibri" w:eastAsia="Calibri" w:ascii="Calibri"/>
-          <w:b w:val="1"/>
-          <w:i w:val="1"/>
-          <w:sz w:val="24"/>
-          <w:rtl w:val="0"/>
-        </w:rPr>
-        <w:t xml:space="preserve">Descargar Archivos:</w:t>
-      </w:r>
-      <w:r>
-        <w:rPr>
-          <w:rFonts w:cs="Calibri" w:hAnsi="Calibri" w:eastAsia="Calibri" w:ascii="Calibri"/>
-          <w:sz w:val="24"/>
-          <w:rtl w:val="0"/>
-        </w:rPr>
-        <w:t xml:space="preserve"> Permitirá la descarga </w:t>
-      </w:r>
-      <w:r>
-        <w:rPr>
-          <w:sz w:val="24"/>
-          <w:rtl w:val="0"/>
-        </w:rPr>
-        <w:t xml:space="preserve">de archivos del servidor. Inicia el proceso de descarga, mediante un botón, de un archivo previamente seleccionado. Cuando la descarga haya finalizado el archivo se guardará en el disco duro del usuario.</w:t>
-      </w:r>
-      <w:r>
-        <w:rPr>
-          <w:rtl w:val="0"/>
-        </w:rPr>
-      </w:r>
-    </w:p>
-    <w:p>
-      <w:pPr>
-        <w:numPr>
-          <w:ilvl w:val="1"/>
-          <w:numId w:val="2"/>
-        </w:numPr>
-        <w:spacing w:lineRule="auto" w:after="0" w:line="276" w:before="0"/>
-        <w:ind w:left="1785" w:hanging="359"/>
-        <w:contextualSpacing w:val="1"/>
-        <w:rPr>
-          <w:rFonts w:cs="Calibri" w:hAnsi="Calibri" w:eastAsia="Calibri" w:ascii="Calibri"/>
-          <w:b w:val="1"/>
-          <w:i w:val="1"/>
-          <w:sz w:val="24"/>
-        </w:rPr>
-      </w:pPr>
-      <w:r>
-        <w:rPr>
-          <w:rFonts w:cs="Calibri" w:hAnsi="Calibri" w:eastAsia="Calibri" w:ascii="Calibri"/>
-          <w:b w:val="1"/>
-          <w:i w:val="1"/>
-          <w:sz w:val="24"/>
-          <w:rtl w:val="0"/>
-        </w:rPr>
-        <w:t xml:space="preserve">Compartir:</w:t>
-      </w:r>
-      <w:r>
-        <w:rPr>
-          <w:rFonts w:cs="Calibri" w:hAnsi="Calibri" w:eastAsia="Calibri" w:ascii="Calibri"/>
+          <w:b w:val="1"/>
+          <w:sz w:val="24"/>
+        </w:rPr>
+      </w:pPr>
+      <w:r>
+        <w:rPr>
+          <w:b w:val="1"/>
+          <w:sz w:val="24"/>
+          <w:rtl w:val="0"/>
+        </w:rPr>
+        <w:t xml:space="preserve">Editar Perfil: </w:t>
+      </w:r>
+      <w:r>
+        <w:rPr>
+          <w:sz w:val="24"/>
+          <w:rtl w:val="0"/>
+        </w:rPr>
+        <w:t xml:space="preserve">El usuario debe estar logeado.</w:t>
+      </w:r>
+      <w:r>
+        <w:rPr>
+          <w:b w:val="1"/>
           <w:sz w:val="24"/>
           <w:rtl w:val="0"/>
         </w:rPr>
@@ -619,254 +675,7 @@
           <w:sz w:val="24"/>
           <w:rtl w:val="0"/>
         </w:rPr>
-        <w:t xml:space="preserve">Permitirá compartir archivos con amigos del usuario</w:t>
-      </w:r>
-      <w:r>
-        <w:rPr>
-          <w:rFonts w:cs="Calibri" w:hAnsi="Calibri" w:eastAsia="Calibri" w:ascii="Calibri"/>
-          <w:sz w:val="24"/>
-          <w:rtl w:val="0"/>
-        </w:rPr>
-        <w:t xml:space="preserve">. </w:t>
-      </w:r>
-      <w:r>
-        <w:rPr>
-          <w:sz w:val="24"/>
-          <w:rtl w:val="0"/>
-        </w:rPr>
-        <w:t xml:space="preserve">Se mostrará una lista, en otra ventana, donde el usuario podrá seleccionar al amigo,con el cual va a compartir el archivo previamente seleccionado.</w:t>
-      </w:r>
-      <w:r>
-        <w:rPr>
-          <w:rtl w:val="0"/>
-        </w:rPr>
-      </w:r>
-    </w:p>
-    <w:p>
-      <w:pPr>
-        <w:numPr>
-          <w:ilvl w:val="1"/>
-          <w:numId w:val="2"/>
-        </w:numPr>
-        <w:spacing w:lineRule="auto" w:after="0" w:line="276" w:before="0"/>
-        <w:ind w:left="1785" w:hanging="359"/>
-        <w:contextualSpacing w:val="1"/>
-        <w:rPr>
-          <w:rFonts w:cs="Calibri" w:hAnsi="Calibri" w:eastAsia="Calibri" w:ascii="Calibri"/>
-          <w:b w:val="1"/>
-          <w:i w:val="1"/>
-          <w:sz w:val="24"/>
-        </w:rPr>
-      </w:pPr>
-      <w:r>
-        <w:rPr>
-          <w:rFonts w:cs="Calibri" w:hAnsi="Calibri" w:eastAsia="Calibri" w:ascii="Calibri"/>
-          <w:b w:val="1"/>
-          <w:i w:val="1"/>
-          <w:sz w:val="24"/>
-          <w:rtl w:val="0"/>
-        </w:rPr>
-        <w:t xml:space="preserve">Eliminar:</w:t>
-      </w:r>
-      <w:r>
-        <w:rPr>
-          <w:rFonts w:cs="Calibri" w:hAnsi="Calibri" w:eastAsia="Calibri" w:ascii="Calibri"/>
-          <w:sz w:val="24"/>
-          <w:rtl w:val="0"/>
-        </w:rPr>
-        <w:t xml:space="preserve"> </w:t>
-      </w:r>
-      <w:r>
-        <w:rPr>
-          <w:sz w:val="24"/>
-          <w:rtl w:val="0"/>
-        </w:rPr>
-        <w:t xml:space="preserve">P</w:t>
-      </w:r>
-      <w:r>
-        <w:rPr>
-          <w:rFonts w:cs="Calibri" w:hAnsi="Calibri" w:eastAsia="Calibri" w:ascii="Calibri"/>
-          <w:sz w:val="24"/>
-          <w:rtl w:val="0"/>
-        </w:rPr>
-        <w:t xml:space="preserve">ermitirá eliminar un archivo del servidor. C</w:t>
-      </w:r>
-      <w:r>
-        <w:rPr>
-          <w:sz w:val="24"/>
-          <w:rtl w:val="0"/>
-        </w:rPr>
-        <w:t xml:space="preserve">uando este proceso se inicie se mostrará un aviso donde se le pregunta al usuario si desea borrar el archivo previamente seleccionado. En caso afirmativo el archivo será eliminado del servidor.</w:t>
-      </w:r>
-      <w:r>
-        <w:rPr>
-          <w:rtl w:val="0"/>
-        </w:rPr>
-      </w:r>
-    </w:p>
-    <w:p>
-      <w:pPr>
-        <w:numPr>
-          <w:ilvl w:val="1"/>
-          <w:numId w:val="2"/>
-        </w:numPr>
-        <w:spacing w:lineRule="auto" w:after="0" w:line="276" w:before="0"/>
-        <w:ind w:left="1785" w:hanging="359"/>
-        <w:contextualSpacing w:val="1"/>
-        <w:rPr>
-          <w:rFonts w:cs="Calibri" w:hAnsi="Calibri" w:eastAsia="Calibri" w:ascii="Calibri"/>
-          <w:b w:val="1"/>
-          <w:i w:val="1"/>
-          <w:sz w:val="24"/>
-        </w:rPr>
-      </w:pPr>
-      <w:r>
-        <w:rPr>
-          <w:rFonts w:cs="Calibri" w:hAnsi="Calibri" w:eastAsia="Calibri" w:ascii="Calibri"/>
-          <w:b w:val="1"/>
-          <w:i w:val="1"/>
-          <w:sz w:val="24"/>
-          <w:rtl w:val="0"/>
-        </w:rPr>
-        <w:t xml:space="preserve">Visualizar:</w:t>
-      </w:r>
-      <w:r>
-        <w:rPr>
-          <w:rFonts w:cs="Calibri" w:hAnsi="Calibri" w:eastAsia="Calibri" w:ascii="Calibri"/>
-          <w:sz w:val="24"/>
-          <w:rtl w:val="0"/>
-        </w:rPr>
-        <w:t xml:space="preserve"> </w:t>
-      </w:r>
-      <w:r>
-        <w:rPr>
-          <w:sz w:val="24"/>
-          <w:rtl w:val="0"/>
-        </w:rPr>
-        <w:t xml:space="preserve">P</w:t>
-      </w:r>
-      <w:r>
-        <w:rPr>
-          <w:rFonts w:cs="Calibri" w:hAnsi="Calibri" w:eastAsia="Calibri" w:ascii="Calibri"/>
-          <w:sz w:val="24"/>
-          <w:rtl w:val="0"/>
-        </w:rPr>
-        <w:t xml:space="preserve">ermitirá visualizar o escuchar el archivo seleccionado en una ventana nueva.</w:t>
-      </w:r>
-    </w:p>
-    <w:p>
-      <w:pPr>
-        <w:numPr>
-          <w:ilvl w:val="1"/>
-          <w:numId w:val="2"/>
-        </w:numPr>
-        <w:spacing w:lineRule="auto" w:after="0" w:line="276" w:before="0"/>
-        <w:ind w:left="1785" w:hanging="359"/>
-        <w:contextualSpacing w:val="1"/>
-        <w:rPr>
-          <w:b w:val="1"/>
-          <w:sz w:val="24"/>
-        </w:rPr>
-      </w:pPr>
-      <w:r>
-        <w:rPr>
-          <w:b w:val="1"/>
-          <w:i w:val="1"/>
-          <w:sz w:val="24"/>
-          <w:rtl w:val="0"/>
-        </w:rPr>
-        <w:t xml:space="preserve">Editar Nombre</w:t>
-      </w:r>
-      <w:r>
-        <w:rPr>
-          <w:b w:val="1"/>
-          <w:sz w:val="24"/>
-          <w:rtl w:val="0"/>
-        </w:rPr>
-        <w:t xml:space="preserve">: </w:t>
-      </w:r>
-      <w:r>
-        <w:rPr>
-          <w:sz w:val="24"/>
-          <w:rtl w:val="0"/>
-        </w:rPr>
-        <w:t xml:space="preserve">Permitirá cambiar el nombre de un archivo/carpeta. Este proceso se iniciará presionando un botón, aparecerá un alert con un textbox donde se podrá escribir el nuevo nombre. El proceso finalizará cuando se presione el botón aceptar.</w:t>
-      </w:r>
-    </w:p>
-    <w:p>
-      <w:pPr>
-        <w:numPr>
-          <w:ilvl w:val="1"/>
-          <w:numId w:val="2"/>
-        </w:numPr>
-        <w:spacing w:lineRule="auto" w:after="0" w:line="276" w:before="0"/>
-        <w:ind w:left="1785" w:hanging="359"/>
-        <w:contextualSpacing w:val="1"/>
-        <w:rPr>
-          <w:b w:val="1"/>
-          <w:sz w:val="24"/>
-        </w:rPr>
-      </w:pPr>
-      <w:r>
-        <w:rPr>
-          <w:b w:val="1"/>
-          <w:i w:val="1"/>
-          <w:sz w:val="24"/>
-          <w:rtl w:val="0"/>
-        </w:rPr>
-        <w:t xml:space="preserve">Nueva carpeta: </w:t>
-      </w:r>
-      <w:r>
-        <w:rPr>
-          <w:sz w:val="24"/>
-          <w:rtl w:val="0"/>
-        </w:rPr>
-        <w:t xml:space="preserve">Permitirá crear carpetas en el directorio actual. El proceso se iniciará cuando el usuario presione un botón. Se abrirá un alert con un textbox para el nombre de la carpeta. El proceso finalizará cuando el usuario presione el botón aceptar.</w:t>
-      </w:r>
-    </w:p>
-    <w:p>
-      <w:pPr>
-        <w:numPr>
-          <w:ilvl w:val="0"/>
-          <w:numId w:val="2"/>
-        </w:numPr>
-        <w:spacing w:lineRule="auto" w:after="0" w:line="276" w:before="0"/>
-        <w:ind w:left="1065" w:hanging="359"/>
-        <w:contextualSpacing w:val="1"/>
-        <w:rPr>
-          <w:b w:val="1"/>
-          <w:sz w:val="24"/>
-        </w:rPr>
-      </w:pPr>
-      <w:r>
-        <w:rPr>
-          <w:b w:val="1"/>
-          <w:sz w:val="24"/>
-          <w:rtl w:val="0"/>
-        </w:rPr>
-        <w:t xml:space="preserve">Editar Perfil: </w:t>
-      </w:r>
-      <w:r>
-        <w:rPr>
-          <w:sz w:val="24"/>
-          <w:rtl w:val="0"/>
-        </w:rPr>
-        <w:t xml:space="preserve">El usuario debe estar logeado.</w:t>
-      </w:r>
-      <w:r>
-        <w:rPr>
-          <w:b w:val="1"/>
-          <w:sz w:val="24"/>
-          <w:rtl w:val="0"/>
-        </w:rPr>
-        <w:t xml:space="preserve"> </w:t>
-      </w:r>
-      <w:r>
-        <w:rPr>
-          <w:sz w:val="24"/>
-          <w:rtl w:val="0"/>
-        </w:rPr>
-        <w:t xml:space="preserve">Se mostrará toda la información del usuario. Se podrá editar todos los campos incluyendo la foto. Para guardar los cambios el usuario deberá presionar un botón.</w:t>
+        <w:t xml:space="preserve">Se mostrará toda la información del usuario. Saldrán todos los campos deshabilitados, que se activarán mediante un togglebutton(on/off). Se podrá editar todos los campos incluyendo la foto. Para guardar los cambios el usuario deberá presionar un botón.</w:t>
       </w:r>
     </w:p>
     <w:p>
@@ -2041,124 +1850,11 @@
       <w:rPr/>
     </w:lvl>
   </w:abstractNum>
-  <w:abstractNum w:abstractNumId="3">
-    <w:lvl w:ilvl="0">
-      <w:start w:val="1"/>
-      <w:numFmt w:val="bullet"/>
-      <w:lvlText w:val="-"/>
-      <w:lvlJc w:val="left"/>
-      <w:pPr>
-        <w:ind w:left="1065" w:firstLine="705"/>
-      </w:pPr>
-      <w:rPr>
-        <w:rFonts w:cs="Arial" w:hAnsi="Arial" w:eastAsia="Arial" w:ascii="Arial"/>
-      </w:rPr>
-    </w:lvl>
-    <w:lvl w:ilvl="1">
-      <w:start w:val="1"/>
-      <w:numFmt w:val="bullet"/>
-      <w:lvlText w:val="o"/>
-      <w:lvlJc w:val="left"/>
-      <w:pPr>
-        <w:ind w:left="1785" w:firstLine="1425"/>
-      </w:pPr>
-      <w:rPr>
-        <w:rFonts w:cs="Arial" w:hAnsi="Arial" w:eastAsia="Arial" w:ascii="Arial"/>
-      </w:rPr>
-    </w:lvl>
-    <w:lvl w:ilvl="2">
-      <w:start w:val="1"/>
-      <w:numFmt w:val="bullet"/>
-      <w:lvlText w:val="▪"/>
-      <w:lvlJc w:val="left"/>
-      <w:pPr>
-        <w:ind w:left="2505" w:firstLine="2145"/>
-      </w:pPr>
-      <w:rPr>
-        <w:rFonts w:cs="Arial" w:hAnsi="Arial" w:eastAsia="Arial" w:ascii="Arial"/>
-      </w:rPr>
-    </w:lvl>
-    <w:lvl w:ilvl="3">
-      <w:start w:val="1"/>
-      <w:numFmt w:val="bullet"/>
-      <w:lvlText w:val="●"/>
-      <w:lvlJc w:val="left"/>
-      <w:pPr>
-        <w:ind w:left="3225" w:firstLine="2865"/>
-      </w:pPr>
-      <w:rPr>
-        <w:rFonts w:cs="Arial" w:hAnsi="Arial" w:eastAsia="Arial" w:ascii="Arial"/>
-      </w:rPr>
-    </w:lvl>
-    <w:lvl w:ilvl="4">
-      <w:start w:val="1"/>
-      <w:numFmt w:val="bullet"/>
-      <w:lvlText w:val="o"/>
-      <w:lvlJc w:val="left"/>
-      <w:pPr>
-        <w:ind w:left="3945" w:firstLine="3585"/>
-      </w:pPr>
-      <w:rPr>
-        <w:rFonts w:cs="Arial" w:hAnsi="Arial" w:eastAsia="Arial" w:ascii="Arial"/>
-      </w:rPr>
-    </w:lvl>
-    <w:lvl w:ilvl="5">
-      <w:start w:val="1"/>
-      <w:numFmt w:val="bullet"/>
-      <w:lvlText w:val="▪"/>
-      <w:lvlJc w:val="left"/>
-      <w:pPr>
-        <w:ind w:left="4665" w:firstLine="4305"/>
-      </w:pPr>
-      <w:rPr>
-        <w:rFonts w:cs="Arial" w:hAnsi="Arial" w:eastAsia="Arial" w:ascii="Arial"/>
-      </w:rPr>
-    </w:lvl>
-    <w:lvl w:ilvl="6">
-      <w:start w:val="1"/>
-      <w:numFmt w:val="bullet"/>
-      <w:lvlText w:val="●"/>
-      <w:lvlJc w:val="left"/>
-      <w:pPr>
-        <w:ind w:left="5385" w:firstLine="5025"/>
-      </w:pPr>
-      <w:rPr>
-        <w:rFonts w:cs="Arial" w:hAnsi="Arial" w:eastAsia="Arial" w:ascii="Arial"/>
-      </w:rPr>
-    </w:lvl>
-    <w:lvl w:ilvl="7">
-      <w:start w:val="1"/>
-      <w:numFmt w:val="bullet"/>
-      <w:lvlText w:val="o"/>
-      <w:lvlJc w:val="left"/>
-      <w:pPr>
-        <w:ind w:left="6105" w:firstLine="5745"/>
-      </w:pPr>
-      <w:rPr>
-        <w:rFonts w:cs="Arial" w:hAnsi="Arial" w:eastAsia="Arial" w:ascii="Arial"/>
-      </w:rPr>
-    </w:lvl>
-    <w:lvl w:ilvl="8">
-      <w:start w:val="1"/>
-      <w:numFmt w:val="bullet"/>
-      <w:lvlText w:val="▪"/>
-      <w:lvlJc w:val="left"/>
-      <w:pPr>
-        <w:ind w:left="6825" w:firstLine="6465"/>
-      </w:pPr>
-      <w:rPr>
-        <w:rFonts w:cs="Arial" w:hAnsi="Arial" w:eastAsia="Arial" w:ascii="Arial"/>
-      </w:rPr>
-    </w:lvl>
-  </w:abstractNum>
   <w:num w:numId="1">
     <w:abstractNumId w:val="1"/>
   </w:num>
   <w:num w:numId="2">
     <w:abstractNumId w:val="2"/>
-  </w:num>
-  <w:num w:numId="3">
-    <w:abstractNumId w:val="3"/>
   </w:num>
 </w:numbering>
 </file>

</xml_diff>